<commit_message>
hyejoon jang 이름 수정
</commit_message>
<xml_diff>
--- a/doc/Team7_SDS.docx
+++ b/doc/Team7_SDS.docx
@@ -46947,7 +46947,14 @@
                 <w:bCs/>
                 <w:sz w:val="20"/>
               </w:rPr>
-              <w:t>Hyejun Jang</w:t>
+              <w:t>Hyejoon</w:t>
+            </w:r>
+            <w:r>
+              <w:rPr>
+                <w:bCs/>
+                <w:sz w:val="20"/>
+              </w:rPr>
+              <w:t xml:space="preserve"> Jang</w:t>
             </w:r>
           </w:p>
         </w:tc>
@@ -47238,7 +47245,21 @@
                 <w:bCs/>
                 <w:sz w:val="20"/>
               </w:rPr>
-              <w:t>Hyejun Jang</w:t>
+              <w:t>Hyejoon</w:t>
+            </w:r>
+            <w:r>
+              <w:rPr>
+                <w:bCs/>
+                <w:sz w:val="20"/>
+              </w:rPr>
+              <w:t xml:space="preserve"> </w:t>
+            </w:r>
+            <w:r>
+              <w:rPr>
+                <w:bCs/>
+                <w:sz w:val="20"/>
+              </w:rPr>
+              <w:t>Jang</w:t>
             </w:r>
           </w:p>
         </w:tc>

</xml_diff>